<commit_message>
Bezoeker & Database Test
</commit_message>
<xml_diff>
--- a/Agenda & Notulen/Agenda/AgendaWeek11.docx
+++ b/Agenda & Notulen/Agenda/AgendaWeek11.docx
@@ -194,7 +194,14 @@
         <w:rPr>
           <w:lang w:val="nl-NL"/>
         </w:rPr>
-        <w:t>Hoe staat het ervoor met git</w:t>
+        <w:t xml:space="preserve">Hoe staat het ervoor met </w:t>
+      </w:r>
+      <w:proofErr w:type="spellStart"/>
+      <w:r>
+        <w:rPr>
+          <w:lang w:val="nl-NL"/>
+        </w:rPr>
+        <w:t>git</w:t>
       </w:r>
       <w:r>
         <w:rPr>
@@ -202,6 +209,7 @@
         </w:rPr>
         <w:t>hub</w:t>
       </w:r>
+      <w:proofErr w:type="spellEnd"/>
       <w:r>
         <w:rPr>
           <w:lang w:val="nl-NL"/>
@@ -274,7 +282,35 @@
         <w:rPr>
           <w:lang w:val="nl-NL"/>
         </w:rPr>
-        <w:t>Er moet een eenvoudige interface zijn (alleen knoppen, textboxen etc) waar we de code mee uit kunnen testen.</w:t>
+        <w:t xml:space="preserve">Er moet een eenvoudige interface zijn (alleen knoppen, </w:t>
+      </w:r>
+      <w:proofErr w:type="spellStart"/>
+      <w:r>
+        <w:rPr>
+          <w:lang w:val="nl-NL"/>
+        </w:rPr>
+        <w:t>textboxen</w:t>
+      </w:r>
+      <w:proofErr w:type="spellEnd"/>
+      <w:r>
+        <w:rPr>
+          <w:lang w:val="nl-NL"/>
+        </w:rPr>
+        <w:t xml:space="preserve"> </w:t>
+      </w:r>
+      <w:proofErr w:type="spellStart"/>
+      <w:r>
+        <w:rPr>
+          <w:lang w:val="nl-NL"/>
+        </w:rPr>
+        <w:t>etc</w:t>
+      </w:r>
+      <w:proofErr w:type="spellEnd"/>
+      <w:r>
+        <w:rPr>
+          <w:lang w:val="nl-NL"/>
+        </w:rPr>
+        <w:t>) waar we de code mee uit kunnen testen.</w:t>
       </w:r>
     </w:p>
     <w:p>
@@ -293,26 +329,6 @@
           <w:lang w:val="nl-NL"/>
         </w:rPr>
         <w:t>Er moet bij iedere aangemaakte methode een summary staan.</w:t>
-      </w:r>
-    </w:p>
-    <w:p>
-      <w:pPr>
-        <w:rPr>
-          <w:lang w:val="nl-NL"/>
-        </w:rPr>
-      </w:pPr>
-    </w:p>
-    <w:p>
-      <w:pPr>
-        <w:rPr>
-          <w:lang w:val="en-US"/>
-        </w:rPr>
-      </w:pPr>
-      <w:r>
-        <w:rPr>
-          <w:lang w:val="en-US"/>
-        </w:rPr>
-        <w:t>Test of GitHub dit update..</w:t>
       </w:r>
       <w:bookmarkStart w:id="0" w:name="_GoBack"/>
       <w:bookmarkEnd w:id="0"/>

</xml_diff>